<commit_message>
Add file via upload
</commit_message>
<xml_diff>
--- a/TP Git.docx
+++ b/TP Git.docx
@@ -1,53 +1,49 @@
 
 <file path=word/document.xml><?xml version="1.0" encoding="utf-8"?>
-<w:document xmlns:wpc="http://schemas.microsoft.com/office/word/2010/wordprocessingCanvas" xmlns:cx="http://schemas.microsoft.com/office/drawing/2014/chartex" xmlns:cx1="http://schemas.microsoft.com/office/drawing/2015/9/8/chartex" xmlns:cx2="http://schemas.microsoft.com/office/drawing/2015/10/21/chartex" xmlns:cx3="http://schemas.microsoft.com/office/drawing/2016/5/9/chartex" xmlns:cx4="http://schemas.microsoft.com/office/drawing/2016/5/10/chartex" xmlns:cx5="http://schemas.microsoft.com/office/drawing/2016/5/11/chartex" xmlns:cx6="http://schemas.microsoft.com/office/drawing/2016/5/12/chartex" xmlns:cx7="http://schemas.microsoft.com/office/drawing/2016/5/13/chartex" xmlns:cx8="http://schemas.microsoft.com/office/drawing/2016/5/14/chartex" xmlns:mc="http://schemas.openxmlformats.org/markup-compatibility/2006" xmlns:aink="http://schemas.microsoft.com/office/drawing/2016/ink" xmlns:am3d="http://schemas.microsoft.com/office/drawing/2017/model3d" xmlns:o="urn:schemas-microsoft-com:office:office" xmlns:oel="http://schemas.microsoft.com/office/2019/extlst" xmlns:r="http://schemas.openxmlformats.org/officeDocument/2006/relationships" xmlns:m="http://schemas.openxmlformats.org/officeDocument/2006/math" xmlns:v="urn:schemas-microsoft-com:vml" xmlns:wp14="http://schemas.microsoft.com/office/word/2010/wordprocessingDrawing" xmlns:wp="http://schemas.openxmlformats.org/drawingml/2006/wordprocessingDrawing" xmlns:w10="urn:schemas-microsoft-com:office:word" xmlns:w="http://schemas.openxmlformats.org/wordprocessingml/2006/main" xmlns:w14="http://schemas.microsoft.com/office/word/2010/wordml" xmlns:w15="http://schemas.microsoft.com/office/word/2012/wordml" xmlns:w16cex="http://schemas.microsoft.com/office/word/2018/wordml/cex" xmlns:w16cid="http://schemas.microsoft.com/office/word/2016/wordml/cid" xmlns:w16="http://schemas.microsoft.com/office/word/2018/wordml" xmlns:w16sdtdh="http://schemas.microsoft.com/office/word/2020/wordml/sdtdatahash" xmlns:w16se="http://schemas.microsoft.com/office/word/2015/wordml/symex" xmlns:wpg="http://schemas.microsoft.com/office/word/2010/wordprocessingGroup" xmlns:wpi="http://schemas.microsoft.com/office/word/2010/wordprocessingInk" xmlns:wne="http://schemas.microsoft.com/office/word/2006/wordml" xmlns:wps="http://schemas.microsoft.com/office/word/2010/wordprocessingShape" mc:Ignorable="w14 w15 w16se w16cid w16 w16cex w16sdtdh wp14">
+<w:document xmlns:o="urn:schemas-microsoft-com:office:office" xmlns:r="http://schemas.openxmlformats.org/officeDocument/2006/relationships" xmlns:v="urn:schemas-microsoft-com:vml" xmlns:w="http://schemas.openxmlformats.org/wordprocessingml/2006/main" xmlns:w10="urn:schemas-microsoft-com:office:word" xmlns:wp="http://schemas.openxmlformats.org/drawingml/2006/wordprocessingDrawing" xmlns:wps="http://schemas.microsoft.com/office/word/2010/wordprocessingShape" xmlns:wpg="http://schemas.microsoft.com/office/word/2010/wordprocessingGroup" xmlns:mc="http://schemas.openxmlformats.org/markup-compatibility/2006" xmlns:wp14="http://schemas.microsoft.com/office/word/2010/wordprocessingDrawing" xmlns:w14="http://schemas.microsoft.com/office/word/2010/wordml" mc:Ignorable="w14 wp14">
   <w:body>
     <w:p>
       <w:pPr>
-        <w:pStyle w:val="Titre"/>
+        <w:pStyle w:val="Title"/>
         <w:jc w:val="center"/>
-      </w:pPr>
-      <w:r>
+        <w:rPr/>
+      </w:pPr>
+      <w:r>
+        <w:rPr/>
         <w:t>TP Git</w:t>
       </w:r>
     </w:p>
     <w:p>
       <w:pPr>
-        <w:pStyle w:val="Titre1"/>
-      </w:pPr>
-      <w:proofErr w:type="spellStart"/>
-      <w:r>
-        <w:t>Initier</w:t>
-      </w:r>
-      <w:proofErr w:type="spellEnd"/>
-      <w:r>
-        <w:t xml:space="preserve"> </w:t>
-      </w:r>
-      <w:proofErr w:type="gramStart"/>
-      <w:r>
-        <w:t xml:space="preserve">un </w:t>
-      </w:r>
-      <w:proofErr w:type="spellStart"/>
-      <w:r>
-        <w:t>Projet</w:t>
-      </w:r>
-      <w:proofErr w:type="spellEnd"/>
-      <w:proofErr w:type="gramEnd"/>
-      <w:r>
-        <w:t xml:space="preserve"> git:</w:t>
-      </w:r>
-    </w:p>
-    <w:p/>
-    <w:p>
-      <w:r>
-        <w:rPr>
-          <w:noProof/>
-        </w:rPr>
+        <w:pStyle w:val="Heading1"/>
+        <w:rPr/>
+      </w:pPr>
+      <w:r>
+        <w:rPr/>
+        <w:t>Initier un Projet git:</w:t>
+      </w:r>
+    </w:p>
+    <w:p>
+      <w:pPr>
+        <w:pStyle w:val="Normal"/>
+        <w:rPr/>
+      </w:pPr>
+      <w:r>
+        <w:rPr/>
+      </w:r>
+    </w:p>
+    <w:p>
+      <w:pPr>
+        <w:pStyle w:val="Normal"/>
+        <w:rPr/>
+      </w:pPr>
+      <w:r>
+        <w:rPr/>
         <w:drawing>
-          <wp:inline distT="0" distB="0" distL="0" distR="0" wp14:anchorId="7BC3D615" wp14:editId="387A69F1">
+          <wp:inline distT="0" distB="0" distL="0" distR="0">
             <wp:extent cx="5760720" cy="2435860"/>
-            <wp:effectExtent l="0" t="0" r="0" b="2540"/>
-            <wp:docPr id="1" name="Image 1"/>
+            <wp:effectExtent l="0" t="0" r="0" b="0"/>
+            <wp:docPr id="1" name="Image 1" descr=""/>
             <wp:cNvGraphicFramePr>
               <a:graphicFrameLocks xmlns:a="http://schemas.openxmlformats.org/drawingml/2006/main" noChangeAspect="1"/>
             </wp:cNvGraphicFramePr>
@@ -55,16 +51,18 @@
               <a:graphicData uri="http://schemas.openxmlformats.org/drawingml/2006/picture">
                 <pic:pic xmlns:pic="http://schemas.openxmlformats.org/drawingml/2006/picture">
                   <pic:nvPicPr>
-                    <pic:cNvPr id="1" name=""/>
-                    <pic:cNvPicPr/>
+                    <pic:cNvPr id="1" name="Image 1" descr=""/>
+                    <pic:cNvPicPr>
+                      <a:picLocks noChangeAspect="1" noChangeArrowheads="1"/>
+                    </pic:cNvPicPr>
                   </pic:nvPicPr>
                   <pic:blipFill>
-                    <a:blip r:embed="rId4"/>
+                    <a:blip r:embed="rId2"/>
                     <a:stretch>
                       <a:fillRect/>
                     </a:stretch>
                   </pic:blipFill>
-                  <pic:spPr>
+                  <pic:spPr bwMode="auto">
                     <a:xfrm>
                       <a:off x="0" y="0"/>
                       <a:ext cx="5760720" cy="2435860"/>
@@ -81,82 +79,27 @@
       </w:r>
     </w:p>
     <w:p>
-      <w:r>
-        <w:t xml:space="preserve">Le nom et </w:t>
-      </w:r>
-      <w:proofErr w:type="spellStart"/>
-      <w:r>
-        <w:t>l’email</w:t>
-      </w:r>
-      <w:proofErr w:type="spellEnd"/>
-      <w:r>
-        <w:t xml:space="preserve"> ne </w:t>
-      </w:r>
-      <w:proofErr w:type="spellStart"/>
-      <w:r>
-        <w:t>sont</w:t>
-      </w:r>
-      <w:proofErr w:type="spellEnd"/>
-      <w:r>
-        <w:t xml:space="preserve"> pas present dans </w:t>
-      </w:r>
-      <w:proofErr w:type="spellStart"/>
-      <w:r>
-        <w:t>ce</w:t>
-      </w:r>
-      <w:proofErr w:type="spellEnd"/>
-      <w:r>
-        <w:t xml:space="preserve"> </w:t>
-      </w:r>
-      <w:proofErr w:type="spellStart"/>
-      <w:r>
-        <w:t>fichier</w:t>
-      </w:r>
-      <w:proofErr w:type="spellEnd"/>
-      <w:r>
-        <w:t xml:space="preserve"> de configuration locale. </w:t>
-      </w:r>
-      <w:proofErr w:type="spellStart"/>
-      <w:r>
-        <w:t>Ils</w:t>
-      </w:r>
-      <w:proofErr w:type="spellEnd"/>
-      <w:r>
-        <w:t xml:space="preserve"> </w:t>
-      </w:r>
-      <w:proofErr w:type="spellStart"/>
-      <w:r>
-        <w:t>sont</w:t>
-      </w:r>
-      <w:proofErr w:type="spellEnd"/>
-      <w:r>
-        <w:t xml:space="preserve"> presents dans le </w:t>
-      </w:r>
-      <w:proofErr w:type="spellStart"/>
-      <w:r>
-        <w:t>fichier</w:t>
-      </w:r>
-      <w:proofErr w:type="spellEnd"/>
-      <w:r>
-        <w:t xml:space="preserve"> de configuration </w:t>
-      </w:r>
-      <w:r>
-        <w:t xml:space="preserve">global </w:t>
-      </w:r>
-      <w:r>
-        <w:t>ci-dessous:</w:t>
-      </w:r>
-    </w:p>
-    <w:p>
-      <w:r>
-        <w:rPr>
-          <w:noProof/>
-        </w:rPr>
+      <w:pPr>
+        <w:pStyle w:val="Normal"/>
+        <w:rPr/>
+      </w:pPr>
+      <w:r>
+        <w:rPr/>
+        <w:t>Le nom et l’email ne sont pas present dans ce fichier de configuration locale. Ils sont presents dans le fichier de configuration global ci-dessous:</w:t>
+      </w:r>
+    </w:p>
+    <w:p>
+      <w:pPr>
+        <w:pStyle w:val="Normal"/>
+        <w:rPr/>
+      </w:pPr>
+      <w:r>
+        <w:rPr/>
         <w:drawing>
-          <wp:inline distT="0" distB="0" distL="0" distR="0" wp14:anchorId="6889344F" wp14:editId="50209BEB">
+          <wp:inline distT="0" distB="0" distL="0" distR="0">
             <wp:extent cx="5760720" cy="2306320"/>
             <wp:effectExtent l="0" t="0" r="0" b="0"/>
-            <wp:docPr id="2" name="Image 2"/>
+            <wp:docPr id="2" name="Image 2" descr=""/>
             <wp:cNvGraphicFramePr>
               <a:graphicFrameLocks xmlns:a="http://schemas.openxmlformats.org/drawingml/2006/main" noChangeAspect="1"/>
             </wp:cNvGraphicFramePr>
@@ -164,16 +107,18 @@
               <a:graphicData uri="http://schemas.openxmlformats.org/drawingml/2006/picture">
                 <pic:pic xmlns:pic="http://schemas.openxmlformats.org/drawingml/2006/picture">
                   <pic:nvPicPr>
-                    <pic:cNvPr id="1" name=""/>
-                    <pic:cNvPicPr/>
+                    <pic:cNvPr id="2" name="Image 2" descr=""/>
+                    <pic:cNvPicPr>
+                      <a:picLocks noChangeAspect="1" noChangeArrowheads="1"/>
+                    </pic:cNvPicPr>
                   </pic:nvPicPr>
                   <pic:blipFill>
-                    <a:blip r:embed="rId5"/>
+                    <a:blip r:embed="rId3"/>
                     <a:stretch>
                       <a:fillRect/>
                     </a:stretch>
                   </pic:blipFill>
-                  <pic:spPr>
+                  <pic:spPr bwMode="auto">
                     <a:xfrm>
                       <a:off x="0" y="0"/>
                       <a:ext cx="5760720" cy="2306320"/>
@@ -190,51 +135,57 @@
       </w:r>
     </w:p>
     <w:p>
+      <w:pPr>
+        <w:pStyle w:val="Normal"/>
+        <w:rPr/>
+      </w:pPr>
+      <w:r>
+        <w:rPr/>
+      </w:r>
       <w:r>
         <w:br w:type="page"/>
       </w:r>
     </w:p>
-    <w:p/>
-    <w:p>
-      <w:pPr>
-        <w:pStyle w:val="Titre1"/>
-      </w:pPr>
-      <w:proofErr w:type="spellStart"/>
-      <w:r>
-        <w:t>Créer</w:t>
-      </w:r>
-      <w:proofErr w:type="spellEnd"/>
-      <w:r>
-        <w:t xml:space="preserve"> </w:t>
-      </w:r>
-      <w:proofErr w:type="spellStart"/>
-      <w:r>
-        <w:t>nos</w:t>
-      </w:r>
-      <w:proofErr w:type="spellEnd"/>
-      <w:r>
-        <w:t xml:space="preserve"> premiers </w:t>
-      </w:r>
-      <w:proofErr w:type="spellStart"/>
-      <w:r>
-        <w:t>fichiers</w:t>
-      </w:r>
-      <w:proofErr w:type="spellEnd"/>
-      <w:r>
-        <w:t>:</w:t>
-      </w:r>
-    </w:p>
-    <w:p/>
-    <w:p>
-      <w:r>
-        <w:rPr>
-          <w:noProof/>
-        </w:rPr>
+    <w:p>
+      <w:pPr>
+        <w:pStyle w:val="Normal"/>
+        <w:rPr/>
+      </w:pPr>
+      <w:r>
+        <w:rPr/>
+      </w:r>
+    </w:p>
+    <w:p>
+      <w:pPr>
+        <w:pStyle w:val="Heading1"/>
+        <w:rPr/>
+      </w:pPr>
+      <w:r>
+        <w:rPr/>
+        <w:t>Créer nos premiers fichiers:</w:t>
+      </w:r>
+    </w:p>
+    <w:p>
+      <w:pPr>
+        <w:pStyle w:val="Normal"/>
+        <w:rPr/>
+      </w:pPr>
+      <w:r>
+        <w:rPr/>
+      </w:r>
+    </w:p>
+    <w:p>
+      <w:pPr>
+        <w:pStyle w:val="Normal"/>
+        <w:rPr/>
+      </w:pPr>
+      <w:r>
+        <w:rPr/>
         <w:drawing>
-          <wp:inline distT="0" distB="0" distL="0" distR="0" wp14:anchorId="539EBE58" wp14:editId="709E2C01">
+          <wp:inline distT="0" distB="0" distL="0" distR="0">
             <wp:extent cx="5760720" cy="2311400"/>
             <wp:effectExtent l="0" t="0" r="0" b="0"/>
-            <wp:docPr id="4" name="Image 4"/>
+            <wp:docPr id="3" name="Image 4" descr=""/>
             <wp:cNvGraphicFramePr>
               <a:graphicFrameLocks xmlns:a="http://schemas.openxmlformats.org/drawingml/2006/main" noChangeAspect="1"/>
             </wp:cNvGraphicFramePr>
@@ -242,16 +193,18 @@
               <a:graphicData uri="http://schemas.openxmlformats.org/drawingml/2006/picture">
                 <pic:pic xmlns:pic="http://schemas.openxmlformats.org/drawingml/2006/picture">
                   <pic:nvPicPr>
-                    <pic:cNvPr id="1" name=""/>
-                    <pic:cNvPicPr/>
+                    <pic:cNvPr id="3" name="Image 4" descr=""/>
+                    <pic:cNvPicPr>
+                      <a:picLocks noChangeAspect="1" noChangeArrowheads="1"/>
+                    </pic:cNvPicPr>
                   </pic:nvPicPr>
                   <pic:blipFill>
-                    <a:blip r:embed="rId6"/>
+                    <a:blip r:embed="rId4"/>
                     <a:stretch>
                       <a:fillRect/>
                     </a:stretch>
                   </pic:blipFill>
-                  <pic:spPr>
+                  <pic:spPr bwMode="auto">
                     <a:xfrm>
                       <a:off x="0" y="0"/>
                       <a:ext cx="5760720" cy="2311400"/>
@@ -268,49 +221,27 @@
       </w:r>
     </w:p>
     <w:p>
-      <w:proofErr w:type="spellStart"/>
-      <w:r>
-        <w:t>Puis</w:t>
-      </w:r>
-      <w:proofErr w:type="spellEnd"/>
-      <w:r>
-        <w:t xml:space="preserve"> on a push </w:t>
-      </w:r>
-      <w:proofErr w:type="spellStart"/>
-      <w:r>
-        <w:t>seulement</w:t>
-      </w:r>
-      <w:proofErr w:type="spellEnd"/>
-      <w:r>
-        <w:t xml:space="preserve"> pour README.md, on a fit </w:t>
-      </w:r>
-      <w:proofErr w:type="spellStart"/>
-      <w:r>
-        <w:t>pareil</w:t>
-      </w:r>
-      <w:proofErr w:type="spellEnd"/>
-      <w:r>
-        <w:t xml:space="preserve"> pour licence, </w:t>
-      </w:r>
-      <w:proofErr w:type="spellStart"/>
-      <w:r>
-        <w:t>voir</w:t>
-      </w:r>
-      <w:proofErr w:type="spellEnd"/>
-      <w:r>
-        <w:t xml:space="preserve"> ci-dessous.</w:t>
-      </w:r>
-    </w:p>
-    <w:p>
-      <w:r>
-        <w:rPr>
-          <w:noProof/>
-        </w:rPr>
+      <w:pPr>
+        <w:pStyle w:val="Normal"/>
+        <w:rPr/>
+      </w:pPr>
+      <w:r>
+        <w:rPr/>
+        <w:t>Puis on a push seulement pour README.md, on a fit pareil pour licence, voir ci-dessous.</w:t>
+      </w:r>
+    </w:p>
+    <w:p>
+      <w:pPr>
+        <w:pStyle w:val="Normal"/>
+        <w:rPr/>
+      </w:pPr>
+      <w:r>
+        <w:rPr/>
         <w:drawing>
-          <wp:inline distT="0" distB="0" distL="0" distR="0" wp14:anchorId="1F919A04" wp14:editId="2E7EAA4E">
+          <wp:inline distT="0" distB="0" distL="0" distR="0">
             <wp:extent cx="5760720" cy="3978910"/>
-            <wp:effectExtent l="0" t="0" r="0" b="2540"/>
-            <wp:docPr id="3" name="Image 3"/>
+            <wp:effectExtent l="0" t="0" r="0" b="0"/>
+            <wp:docPr id="4" name="Image 3" descr=""/>
             <wp:cNvGraphicFramePr>
               <a:graphicFrameLocks xmlns:a="http://schemas.openxmlformats.org/drawingml/2006/main" noChangeAspect="1"/>
             </wp:cNvGraphicFramePr>
@@ -318,16 +249,18 @@
               <a:graphicData uri="http://schemas.openxmlformats.org/drawingml/2006/picture">
                 <pic:pic xmlns:pic="http://schemas.openxmlformats.org/drawingml/2006/picture">
                   <pic:nvPicPr>
-                    <pic:cNvPr id="1" name=""/>
-                    <pic:cNvPicPr/>
+                    <pic:cNvPr id="4" name="Image 3" descr=""/>
+                    <pic:cNvPicPr>
+                      <a:picLocks noChangeAspect="1" noChangeArrowheads="1"/>
+                    </pic:cNvPicPr>
                   </pic:nvPicPr>
                   <pic:blipFill>
-                    <a:blip r:embed="rId7"/>
+                    <a:blip r:embed="rId5"/>
                     <a:stretch>
                       <a:fillRect/>
                     </a:stretch>
                   </pic:blipFill>
-                  <pic:spPr>
+                  <pic:spPr bwMode="auto">
                     <a:xfrm>
                       <a:off x="0" y="0"/>
                       <a:ext cx="5760720" cy="3978910"/>
@@ -344,31 +277,48 @@
       </w:r>
     </w:p>
     <w:p>
+      <w:pPr>
+        <w:pStyle w:val="Normal"/>
+        <w:rPr/>
+      </w:pPr>
+      <w:r>
+        <w:rPr/>
+      </w:r>
       <w:r>
         <w:br w:type="page"/>
       </w:r>
     </w:p>
-    <w:p/>
-    <w:p>
-      <w:proofErr w:type="spellStart"/>
-      <w:r>
-        <w:t>Afficher</w:t>
-      </w:r>
-      <w:proofErr w:type="spellEnd"/>
-      <w:r>
-        <w:t xml:space="preserve"> les SHA1:</w:t>
-      </w:r>
-    </w:p>
-    <w:p>
-      <w:r>
-        <w:rPr>
-          <w:noProof/>
-        </w:rPr>
+    <w:p>
+      <w:pPr>
+        <w:pStyle w:val="Normal"/>
+        <w:rPr/>
+      </w:pPr>
+      <w:r>
+        <w:rPr/>
+      </w:r>
+    </w:p>
+    <w:p>
+      <w:pPr>
+        <w:pStyle w:val="Normal"/>
+        <w:rPr/>
+      </w:pPr>
+      <w:r>
+        <w:rPr/>
+        <w:t>Afficher les SHA1:</w:t>
+      </w:r>
+    </w:p>
+    <w:p>
+      <w:pPr>
+        <w:pStyle w:val="Normal"/>
+        <w:rPr/>
+      </w:pPr>
+      <w:r>
+        <w:rPr/>
         <w:drawing>
-          <wp:inline distT="0" distB="0" distL="0" distR="0" wp14:anchorId="0D8F5D18" wp14:editId="2AA28693">
+          <wp:inline distT="0" distB="0" distL="0" distR="0">
             <wp:extent cx="5760720" cy="2220595"/>
-            <wp:effectExtent l="0" t="0" r="0" b="8255"/>
-            <wp:docPr id="5" name="Image 5"/>
+            <wp:effectExtent l="0" t="0" r="0" b="0"/>
+            <wp:docPr id="5" name="Image 5" descr=""/>
             <wp:cNvGraphicFramePr>
               <a:graphicFrameLocks xmlns:a="http://schemas.openxmlformats.org/drawingml/2006/main" noChangeAspect="1"/>
             </wp:cNvGraphicFramePr>
@@ -376,16 +326,18 @@
               <a:graphicData uri="http://schemas.openxmlformats.org/drawingml/2006/picture">
                 <pic:pic xmlns:pic="http://schemas.openxmlformats.org/drawingml/2006/picture">
                   <pic:nvPicPr>
-                    <pic:cNvPr id="1" name=""/>
-                    <pic:cNvPicPr/>
+                    <pic:cNvPr id="5" name="Image 5" descr=""/>
+                    <pic:cNvPicPr>
+                      <a:picLocks noChangeAspect="1" noChangeArrowheads="1"/>
+                    </pic:cNvPicPr>
                   </pic:nvPicPr>
                   <pic:blipFill>
-                    <a:blip r:embed="rId8"/>
+                    <a:blip r:embed="rId6"/>
                     <a:stretch>
                       <a:fillRect/>
                     </a:stretch>
                   </pic:blipFill>
-                  <pic:spPr>
+                  <pic:spPr bwMode="auto">
                     <a:xfrm>
                       <a:off x="0" y="0"/>
                       <a:ext cx="5760720" cy="2220595"/>
@@ -401,17 +353,27 @@
         </w:drawing>
       </w:r>
     </w:p>
-    <w:p/>
-    <w:p>
-      <w:r>
-        <w:rPr>
-          <w:noProof/>
-        </w:rPr>
+    <w:p>
+      <w:pPr>
+        <w:pStyle w:val="Normal"/>
+        <w:rPr/>
+      </w:pPr>
+      <w:r>
+        <w:rPr/>
+      </w:r>
+    </w:p>
+    <w:p>
+      <w:pPr>
+        <w:pStyle w:val="Normal"/>
+        <w:rPr/>
+      </w:pPr>
+      <w:r>
+        <w:rPr/>
         <w:drawing>
-          <wp:inline distT="0" distB="0" distL="0" distR="0" wp14:anchorId="030AEBF9" wp14:editId="74DC36F3">
+          <wp:inline distT="0" distB="0" distL="0" distR="0">
             <wp:extent cx="5760720" cy="2182495"/>
-            <wp:effectExtent l="0" t="0" r="0" b="8255"/>
-            <wp:docPr id="6" name="Image 6"/>
+            <wp:effectExtent l="0" t="0" r="0" b="0"/>
+            <wp:docPr id="6" name="Image 6" descr=""/>
             <wp:cNvGraphicFramePr>
               <a:graphicFrameLocks xmlns:a="http://schemas.openxmlformats.org/drawingml/2006/main" noChangeAspect="1"/>
             </wp:cNvGraphicFramePr>
@@ -419,16 +381,18 @@
               <a:graphicData uri="http://schemas.openxmlformats.org/drawingml/2006/picture">
                 <pic:pic xmlns:pic="http://schemas.openxmlformats.org/drawingml/2006/picture">
                   <pic:nvPicPr>
-                    <pic:cNvPr id="1" name=""/>
-                    <pic:cNvPicPr/>
+                    <pic:cNvPr id="6" name="Image 6" descr=""/>
+                    <pic:cNvPicPr>
+                      <a:picLocks noChangeAspect="1" noChangeArrowheads="1"/>
+                    </pic:cNvPicPr>
                   </pic:nvPicPr>
                   <pic:blipFill>
-                    <a:blip r:embed="rId9"/>
+                    <a:blip r:embed="rId7"/>
                     <a:stretch>
                       <a:fillRect/>
                     </a:stretch>
                   </pic:blipFill>
-                  <pic:spPr>
+                  <pic:spPr bwMode="auto">
                     <a:xfrm>
                       <a:off x="0" y="0"/>
                       <a:ext cx="5760720" cy="2182495"/>
@@ -444,18 +408,27 @@
         </w:drawing>
       </w:r>
     </w:p>
-    <w:p/>
-    <w:p>
-      <w:r>
-        <w:rPr>
-          <w:noProof/>
-        </w:rPr>
-        <w:lastRenderedPageBreak/>
+    <w:p>
+      <w:pPr>
+        <w:pStyle w:val="Normal"/>
+        <w:rPr/>
+      </w:pPr>
+      <w:r>
+        <w:rPr/>
+      </w:r>
+    </w:p>
+    <w:p>
+      <w:pPr>
+        <w:pStyle w:val="Normal"/>
+        <w:rPr/>
+      </w:pPr>
+      <w:r>
+        <w:rPr/>
         <w:drawing>
-          <wp:inline distT="0" distB="0" distL="0" distR="0" wp14:anchorId="03300759" wp14:editId="27669257">
+          <wp:inline distT="0" distB="0" distL="0" distR="0">
             <wp:extent cx="5760720" cy="4504690"/>
             <wp:effectExtent l="0" t="0" r="0" b="0"/>
-            <wp:docPr id="8" name="Image 8"/>
+            <wp:docPr id="7" name="Image 8" descr=""/>
             <wp:cNvGraphicFramePr>
               <a:graphicFrameLocks xmlns:a="http://schemas.openxmlformats.org/drawingml/2006/main" noChangeAspect="1"/>
             </wp:cNvGraphicFramePr>
@@ -463,16 +436,18 @@
               <a:graphicData uri="http://schemas.openxmlformats.org/drawingml/2006/picture">
                 <pic:pic xmlns:pic="http://schemas.openxmlformats.org/drawingml/2006/picture">
                   <pic:nvPicPr>
-                    <pic:cNvPr id="1" name=""/>
-                    <pic:cNvPicPr/>
+                    <pic:cNvPr id="7" name="Image 8" descr=""/>
+                    <pic:cNvPicPr>
+                      <a:picLocks noChangeAspect="1" noChangeArrowheads="1"/>
+                    </pic:cNvPicPr>
                   </pic:nvPicPr>
                   <pic:blipFill>
-                    <a:blip r:embed="rId10"/>
+                    <a:blip r:embed="rId8"/>
                     <a:stretch>
                       <a:fillRect/>
                     </a:stretch>
                   </pic:blipFill>
-                  <pic:spPr>
+                  <pic:spPr bwMode="auto">
                     <a:xfrm>
                       <a:off x="0" y="0"/>
                       <a:ext cx="5760720" cy="4504690"/>
@@ -489,16 +464,17 @@
       </w:r>
     </w:p>
     <w:p>
-      <w:r>
-        <w:rPr>
-          <w:noProof/>
-        </w:rPr>
-        <w:lastRenderedPageBreak/>
+      <w:pPr>
+        <w:pStyle w:val="Normal"/>
+        <w:rPr/>
+      </w:pPr>
+      <w:r>
+        <w:rPr/>
         <w:drawing>
-          <wp:inline distT="0" distB="0" distL="0" distR="0" wp14:anchorId="08E4778D" wp14:editId="7C08289A">
+          <wp:inline distT="0" distB="0" distL="0" distR="0">
             <wp:extent cx="5760720" cy="4318000"/>
-            <wp:effectExtent l="0" t="0" r="0" b="6350"/>
-            <wp:docPr id="9" name="Image 9"/>
+            <wp:effectExtent l="0" t="0" r="0" b="0"/>
+            <wp:docPr id="8" name="Image 9" descr=""/>
             <wp:cNvGraphicFramePr>
               <a:graphicFrameLocks xmlns:a="http://schemas.openxmlformats.org/drawingml/2006/main" noChangeAspect="1"/>
             </wp:cNvGraphicFramePr>
@@ -506,16 +482,18 @@
               <a:graphicData uri="http://schemas.openxmlformats.org/drawingml/2006/picture">
                 <pic:pic xmlns:pic="http://schemas.openxmlformats.org/drawingml/2006/picture">
                   <pic:nvPicPr>
-                    <pic:cNvPr id="1" name=""/>
-                    <pic:cNvPicPr/>
+                    <pic:cNvPr id="8" name="Image 9" descr=""/>
+                    <pic:cNvPicPr>
+                      <a:picLocks noChangeAspect="1" noChangeArrowheads="1"/>
+                    </pic:cNvPicPr>
                   </pic:nvPicPr>
                   <pic:blipFill>
-                    <a:blip r:embed="rId11"/>
+                    <a:blip r:embed="rId9"/>
                     <a:stretch>
                       <a:fillRect/>
                     </a:stretch>
                   </pic:blipFill>
-                  <pic:spPr>
+                  <pic:spPr bwMode="auto">
                     <a:xfrm>
                       <a:off x="0" y="0"/>
                       <a:ext cx="5760720" cy="4318000"/>
@@ -531,41 +509,46 @@
         </w:drawing>
       </w:r>
     </w:p>
-    <w:p/>
-    <w:p>
-      <w:pPr>
-        <w:pStyle w:val="Titre1"/>
-      </w:pPr>
-      <w:proofErr w:type="spellStart"/>
-      <w:r>
-        <w:t>Créer</w:t>
-      </w:r>
-      <w:proofErr w:type="spellEnd"/>
-      <w:r>
-        <w:t xml:space="preserve"> des branches</w:t>
-      </w:r>
-      <w:r>
-        <w:t>:</w:t>
-      </w:r>
-    </w:p>
-    <w:p>
-      <w:pPr>
-        <w:rPr>
-          <w:noProof/>
-        </w:rPr>
-      </w:pPr>
-    </w:p>
-    <w:p>
-      <w:r>
-        <w:rPr>
-          <w:noProof/>
-        </w:rPr>
-        <w:lastRenderedPageBreak/>
+    <w:p>
+      <w:pPr>
+        <w:pStyle w:val="Normal"/>
+        <w:rPr/>
+      </w:pPr>
+      <w:r>
+        <w:rPr/>
+      </w:r>
+    </w:p>
+    <w:p>
+      <w:pPr>
+        <w:pStyle w:val="Heading1"/>
+        <w:rPr/>
+      </w:pPr>
+      <w:r>
+        <w:rPr/>
+        <w:t>Créer des branches:</w:t>
+      </w:r>
+    </w:p>
+    <w:p>
+      <w:pPr>
+        <w:pStyle w:val="Normal"/>
+        <w:rPr/>
+      </w:pPr>
+      <w:r>
+        <w:rPr/>
+      </w:r>
+    </w:p>
+    <w:p>
+      <w:pPr>
+        <w:pStyle w:val="Normal"/>
+        <w:rPr/>
+      </w:pPr>
+      <w:r>
+        <w:rPr/>
         <w:drawing>
-          <wp:inline distT="0" distB="0" distL="0" distR="0" wp14:anchorId="135613C4" wp14:editId="046E7AFD">
+          <wp:inline distT="0" distB="0" distL="0" distR="0">
             <wp:extent cx="5760720" cy="5602605"/>
             <wp:effectExtent l="0" t="0" r="0" b="0"/>
-            <wp:docPr id="11" name="Image 11"/>
+            <wp:docPr id="9" name="Image 11" descr=""/>
             <wp:cNvGraphicFramePr>
               <a:graphicFrameLocks xmlns:a="http://schemas.openxmlformats.org/drawingml/2006/main" noChangeAspect="1"/>
             </wp:cNvGraphicFramePr>
@@ -573,16 +556,18 @@
               <a:graphicData uri="http://schemas.openxmlformats.org/drawingml/2006/picture">
                 <pic:pic xmlns:pic="http://schemas.openxmlformats.org/drawingml/2006/picture">
                   <pic:nvPicPr>
-                    <pic:cNvPr id="1" name=""/>
-                    <pic:cNvPicPr/>
+                    <pic:cNvPr id="9" name="Image 11" descr=""/>
+                    <pic:cNvPicPr>
+                      <a:picLocks noChangeAspect="1" noChangeArrowheads="1"/>
+                    </pic:cNvPicPr>
                   </pic:nvPicPr>
                   <pic:blipFill>
-                    <a:blip r:embed="rId12"/>
+                    <a:blip r:embed="rId10"/>
                     <a:stretch>
                       <a:fillRect/>
                     </a:stretch>
                   </pic:blipFill>
-                  <pic:spPr>
+                  <pic:spPr bwMode="auto">
                     <a:xfrm>
                       <a:off x="0" y="0"/>
                       <a:ext cx="5760720" cy="5602605"/>
@@ -598,23 +583,851 @@
         </w:drawing>
       </w:r>
     </w:p>
-    <w:p/>
+    <w:p>
+      <w:pPr>
+        <w:pStyle w:val="Normal"/>
+        <w:rPr/>
+      </w:pPr>
+      <w:r>
+        <w:rPr/>
+      </w:r>
+    </w:p>
+    <w:p>
+      <w:pPr>
+        <w:pStyle w:val="Normal"/>
+        <w:rPr/>
+      </w:pPr>
+      <w:r>
+        <w:rPr/>
+        <w:t>Fusion de develop et main:</w:t>
+      </w:r>
+    </w:p>
+    <w:p>
+      <w:pPr>
+        <w:pStyle w:val="Normal"/>
+        <w:rPr/>
+      </w:pPr>
+      <w:r>
+        <w:drawing>
+          <wp:anchor behindDoc="0" distT="0" distB="0" distL="0" distR="0" simplePos="0" locked="0" layoutInCell="1" allowOverlap="1" relativeHeight="11">
+            <wp:simplePos x="0" y="0"/>
+            <wp:positionH relativeFrom="column">
+              <wp:align>center</wp:align>
+            </wp:positionH>
+            <wp:positionV relativeFrom="paragraph">
+              <wp:posOffset>635</wp:posOffset>
+            </wp:positionV>
+            <wp:extent cx="5760720" cy="1806575"/>
+            <wp:effectExtent l="0" t="0" r="0" b="0"/>
+            <wp:wrapSquare wrapText="largest"/>
+            <wp:docPr id="10" name="Image7" descr=""/>
+            <wp:cNvGraphicFramePr>
+              <a:graphicFrameLocks xmlns:a="http://schemas.openxmlformats.org/drawingml/2006/main" noChangeAspect="1"/>
+            </wp:cNvGraphicFramePr>
+            <a:graphic xmlns:a="http://schemas.openxmlformats.org/drawingml/2006/main">
+              <a:graphicData uri="http://schemas.openxmlformats.org/drawingml/2006/picture">
+                <pic:pic xmlns:pic="http://schemas.openxmlformats.org/drawingml/2006/picture">
+                  <pic:nvPicPr>
+                    <pic:cNvPr id="10" name="Image7" descr=""/>
+                    <pic:cNvPicPr>
+                      <a:picLocks noChangeAspect="1" noChangeArrowheads="1"/>
+                    </pic:cNvPicPr>
+                  </pic:nvPicPr>
+                  <pic:blipFill>
+                    <a:blip r:embed="rId11"/>
+                    <a:stretch>
+                      <a:fillRect/>
+                    </a:stretch>
+                  </pic:blipFill>
+                  <pic:spPr bwMode="auto">
+                    <a:xfrm>
+                      <a:off x="0" y="0"/>
+                      <a:ext cx="5760720" cy="1806575"/>
+                    </a:xfrm>
+                    <a:prstGeom prst="rect">
+                      <a:avLst/>
+                    </a:prstGeom>
+                  </pic:spPr>
+                </pic:pic>
+              </a:graphicData>
+            </a:graphic>
+          </wp:anchor>
+        </w:drawing>
+      </w:r>
+      <w:r>
+        <w:rPr/>
+        <w:t xml:space="preserve"> </w:t>
+      </w:r>
+      <w:r>
+        <w:rPr/>
+        <w:t xml:space="preserve">   </w:t>
+      </w:r>
+    </w:p>
+    <w:p>
+      <w:pPr>
+        <w:pStyle w:val="Normal"/>
+        <w:rPr/>
+      </w:pPr>
+      <w:r>
+        <w:rPr/>
+      </w:r>
+    </w:p>
+    <w:p>
+      <w:pPr>
+        <w:pStyle w:val="Normal"/>
+        <w:rPr/>
+      </w:pPr>
+      <w:r>
+        <w:rPr/>
+      </w:r>
+    </w:p>
+    <w:p>
+      <w:pPr>
+        <w:pStyle w:val="Normal"/>
+        <w:bidi w:val="0"/>
+        <w:rPr>
+          <w:rFonts w:ascii="serif" w:hAnsi="serif"/>
+          <w:sz w:val="54"/>
+        </w:rPr>
+      </w:pPr>
+      <w:r>
+        <w:rPr>
+          <w:rFonts w:ascii="serif" w:hAnsi="serif"/>
+          <w:sz w:val="54"/>
+        </w:rPr>
+        <w:t>Revenir dans le passé et gestion des conflits</w:t>
+      </w:r>
+    </w:p>
+    <w:p>
+      <w:pPr>
+        <w:pStyle w:val="Normal"/>
+        <w:rPr/>
+      </w:pPr>
+      <w:r>
+        <w:rPr/>
+        <w:drawing>
+          <wp:anchor behindDoc="0" distT="0" distB="0" distL="0" distR="0" simplePos="0" locked="0" layoutInCell="1" allowOverlap="1" relativeHeight="12">
+            <wp:simplePos x="0" y="0"/>
+            <wp:positionH relativeFrom="column">
+              <wp:posOffset>-161925</wp:posOffset>
+            </wp:positionH>
+            <wp:positionV relativeFrom="paragraph">
+              <wp:posOffset>20955</wp:posOffset>
+            </wp:positionV>
+            <wp:extent cx="5760720" cy="6407150"/>
+            <wp:effectExtent l="0" t="0" r="0" b="0"/>
+            <wp:wrapSquare wrapText="largest"/>
+            <wp:docPr id="11" name="Image10" descr=""/>
+            <wp:cNvGraphicFramePr>
+              <a:graphicFrameLocks xmlns:a="http://schemas.openxmlformats.org/drawingml/2006/main" noChangeAspect="1"/>
+            </wp:cNvGraphicFramePr>
+            <a:graphic xmlns:a="http://schemas.openxmlformats.org/drawingml/2006/main">
+              <a:graphicData uri="http://schemas.openxmlformats.org/drawingml/2006/picture">
+                <pic:pic xmlns:pic="http://schemas.openxmlformats.org/drawingml/2006/picture">
+                  <pic:nvPicPr>
+                    <pic:cNvPr id="11" name="Image10" descr=""/>
+                    <pic:cNvPicPr>
+                      <a:picLocks noChangeAspect="1" noChangeArrowheads="1"/>
+                    </pic:cNvPicPr>
+                  </pic:nvPicPr>
+                  <pic:blipFill>
+                    <a:blip r:embed="rId12"/>
+                    <a:stretch>
+                      <a:fillRect/>
+                    </a:stretch>
+                  </pic:blipFill>
+                  <pic:spPr bwMode="auto">
+                    <a:xfrm>
+                      <a:off x="0" y="0"/>
+                      <a:ext cx="5760720" cy="6407150"/>
+                    </a:xfrm>
+                    <a:prstGeom prst="rect">
+                      <a:avLst/>
+                    </a:prstGeom>
+                  </pic:spPr>
+                </pic:pic>
+              </a:graphicData>
+            </a:graphic>
+          </wp:anchor>
+        </w:drawing>
+      </w:r>
+    </w:p>
+    <w:p>
+      <w:pPr>
+        <w:pStyle w:val="Normal"/>
+        <w:rPr/>
+      </w:pPr>
+      <w:r>
+        <w:rPr/>
+      </w:r>
+    </w:p>
+    <w:p>
+      <w:pPr>
+        <w:pStyle w:val="Normal"/>
+        <w:rPr/>
+      </w:pPr>
+      <w:r>
+        <w:rPr/>
+      </w:r>
+    </w:p>
+    <w:p>
+      <w:pPr>
+        <w:pStyle w:val="Normal"/>
+        <w:rPr/>
+      </w:pPr>
+      <w:r>
+        <w:rPr/>
+      </w:r>
+    </w:p>
+    <w:p>
+      <w:pPr>
+        <w:pStyle w:val="Normal"/>
+        <w:rPr/>
+      </w:pPr>
+      <w:r>
+        <w:rPr/>
+        <w:drawing>
+          <wp:anchor behindDoc="0" distT="0" distB="0" distL="0" distR="0" simplePos="0" locked="0" layoutInCell="1" allowOverlap="1" relativeHeight="13">
+            <wp:simplePos x="0" y="0"/>
+            <wp:positionH relativeFrom="column">
+              <wp:posOffset>203835</wp:posOffset>
+            </wp:positionH>
+            <wp:positionV relativeFrom="paragraph">
+              <wp:posOffset>-80645</wp:posOffset>
+            </wp:positionV>
+            <wp:extent cx="5760720" cy="1643380"/>
+            <wp:effectExtent l="0" t="0" r="0" b="0"/>
+            <wp:wrapSquare wrapText="largest"/>
+            <wp:docPr id="12" name="Image12" descr=""/>
+            <wp:cNvGraphicFramePr>
+              <a:graphicFrameLocks xmlns:a="http://schemas.openxmlformats.org/drawingml/2006/main" noChangeAspect="1"/>
+            </wp:cNvGraphicFramePr>
+            <a:graphic xmlns:a="http://schemas.openxmlformats.org/drawingml/2006/main">
+              <a:graphicData uri="http://schemas.openxmlformats.org/drawingml/2006/picture">
+                <pic:pic xmlns:pic="http://schemas.openxmlformats.org/drawingml/2006/picture">
+                  <pic:nvPicPr>
+                    <pic:cNvPr id="12" name="Image12" descr=""/>
+                    <pic:cNvPicPr>
+                      <a:picLocks noChangeAspect="1" noChangeArrowheads="1"/>
+                    </pic:cNvPicPr>
+                  </pic:nvPicPr>
+                  <pic:blipFill>
+                    <a:blip r:embed="rId13"/>
+                    <a:stretch>
+                      <a:fillRect/>
+                    </a:stretch>
+                  </pic:blipFill>
+                  <pic:spPr bwMode="auto">
+                    <a:xfrm>
+                      <a:off x="0" y="0"/>
+                      <a:ext cx="5760720" cy="1643380"/>
+                    </a:xfrm>
+                    <a:prstGeom prst="rect">
+                      <a:avLst/>
+                    </a:prstGeom>
+                  </pic:spPr>
+                </pic:pic>
+              </a:graphicData>
+            </a:graphic>
+          </wp:anchor>
+        </w:drawing>
+      </w:r>
+    </w:p>
+    <w:p>
+      <w:pPr>
+        <w:pStyle w:val="Normal"/>
+        <w:rPr/>
+      </w:pPr>
+      <w:r>
+        <w:rPr/>
+      </w:r>
+    </w:p>
+    <w:p>
+      <w:pPr>
+        <w:pStyle w:val="Normal"/>
+        <w:rPr/>
+      </w:pPr>
+      <w:r>
+        <w:rPr/>
+      </w:r>
+    </w:p>
+    <w:p>
+      <w:pPr>
+        <w:pStyle w:val="Normal"/>
+        <w:rPr/>
+      </w:pPr>
+      <w:r>
+        <w:rPr/>
+      </w:r>
+    </w:p>
+    <w:p>
+      <w:pPr>
+        <w:pStyle w:val="Normal"/>
+        <w:rPr/>
+      </w:pPr>
+      <w:r>
+        <w:rPr/>
+      </w:r>
+    </w:p>
+    <w:p>
+      <w:pPr>
+        <w:pStyle w:val="Normal"/>
+        <w:rPr/>
+      </w:pPr>
+      <w:r>
+        <w:rPr/>
+      </w:r>
+    </w:p>
+    <w:p>
+      <w:pPr>
+        <w:pStyle w:val="Normal"/>
+        <w:rPr/>
+      </w:pPr>
+      <w:r>
+        <w:rPr/>
+      </w:r>
+    </w:p>
+    <w:p>
+      <w:pPr>
+        <w:pStyle w:val="Normal"/>
+        <w:rPr/>
+      </w:pPr>
+      <w:r>
+        <w:rPr/>
+      </w:r>
+    </w:p>
+    <w:p>
+      <w:pPr>
+        <w:pStyle w:val="Normal"/>
+        <w:rPr/>
+      </w:pPr>
+      <w:r>
+        <w:rPr/>
+        <w:t>Gestion du conflit:</w:t>
+      </w:r>
+    </w:p>
+    <w:p>
+      <w:pPr>
+        <w:pStyle w:val="Normal"/>
+        <w:rPr/>
+      </w:pPr>
+      <w:r>
+        <w:rPr/>
+        <w:drawing>
+          <wp:anchor behindDoc="0" distT="0" distB="0" distL="0" distR="0" simplePos="0" locked="0" layoutInCell="1" allowOverlap="1" relativeHeight="14">
+            <wp:simplePos x="0" y="0"/>
+            <wp:positionH relativeFrom="column">
+              <wp:posOffset>0</wp:posOffset>
+            </wp:positionH>
+            <wp:positionV relativeFrom="paragraph">
+              <wp:posOffset>28575</wp:posOffset>
+            </wp:positionV>
+            <wp:extent cx="5760720" cy="4352925"/>
+            <wp:effectExtent l="0" t="0" r="0" b="0"/>
+            <wp:wrapSquare wrapText="largest"/>
+            <wp:docPr id="13" name="Image13" descr=""/>
+            <wp:cNvGraphicFramePr>
+              <a:graphicFrameLocks xmlns:a="http://schemas.openxmlformats.org/drawingml/2006/main" noChangeAspect="1"/>
+            </wp:cNvGraphicFramePr>
+            <a:graphic xmlns:a="http://schemas.openxmlformats.org/drawingml/2006/main">
+              <a:graphicData uri="http://schemas.openxmlformats.org/drawingml/2006/picture">
+                <pic:pic xmlns:pic="http://schemas.openxmlformats.org/drawingml/2006/picture">
+                  <pic:nvPicPr>
+                    <pic:cNvPr id="13" name="Image13" descr=""/>
+                    <pic:cNvPicPr>
+                      <a:picLocks noChangeAspect="1" noChangeArrowheads="1"/>
+                    </pic:cNvPicPr>
+                  </pic:nvPicPr>
+                  <pic:blipFill>
+                    <a:blip r:embed="rId14"/>
+                    <a:stretch>
+                      <a:fillRect/>
+                    </a:stretch>
+                  </pic:blipFill>
+                  <pic:spPr bwMode="auto">
+                    <a:xfrm>
+                      <a:off x="0" y="0"/>
+                      <a:ext cx="5760720" cy="4352925"/>
+                    </a:xfrm>
+                    <a:prstGeom prst="rect">
+                      <a:avLst/>
+                    </a:prstGeom>
+                  </pic:spPr>
+                </pic:pic>
+              </a:graphicData>
+            </a:graphic>
+          </wp:anchor>
+        </w:drawing>
+      </w:r>
+    </w:p>
+    <w:p>
+      <w:pPr>
+        <w:pStyle w:val="Normal"/>
+        <w:rPr/>
+      </w:pPr>
+      <w:r>
+        <w:rPr/>
+        <w:t xml:space="preserve"> </w:t>
+      </w:r>
+      <w:r>
+        <w:rPr>
+          <w:rFonts w:ascii="serif" w:hAnsi="serif"/>
+          <w:sz w:val="54"/>
+        </w:rPr>
+        <w:t>Créer des tags</w:t>
+      </w:r>
+    </w:p>
+    <w:p>
+      <w:pPr>
+        <w:pStyle w:val="Normal"/>
+        <w:rPr>
+          <w:rFonts w:ascii="serif" w:hAnsi="serif"/>
+          <w:sz w:val="54"/>
+        </w:rPr>
+      </w:pPr>
+      <w:r>
+        <w:rPr/>
+        <w:drawing>
+          <wp:anchor behindDoc="0" distT="0" distB="0" distL="0" distR="0" simplePos="0" locked="0" layoutInCell="1" allowOverlap="1" relativeHeight="15">
+            <wp:simplePos x="0" y="0"/>
+            <wp:positionH relativeFrom="column">
+              <wp:align>center</wp:align>
+            </wp:positionH>
+            <wp:positionV relativeFrom="paragraph">
+              <wp:posOffset>635</wp:posOffset>
+            </wp:positionV>
+            <wp:extent cx="4457700" cy="914400"/>
+            <wp:effectExtent l="0" t="0" r="0" b="0"/>
+            <wp:wrapSquare wrapText="largest"/>
+            <wp:docPr id="14" name="Image14" descr=""/>
+            <wp:cNvGraphicFramePr>
+              <a:graphicFrameLocks xmlns:a="http://schemas.openxmlformats.org/drawingml/2006/main" noChangeAspect="1"/>
+            </wp:cNvGraphicFramePr>
+            <a:graphic xmlns:a="http://schemas.openxmlformats.org/drawingml/2006/main">
+              <a:graphicData uri="http://schemas.openxmlformats.org/drawingml/2006/picture">
+                <pic:pic xmlns:pic="http://schemas.openxmlformats.org/drawingml/2006/picture">
+                  <pic:nvPicPr>
+                    <pic:cNvPr id="14" name="Image14" descr=""/>
+                    <pic:cNvPicPr>
+                      <a:picLocks noChangeAspect="1" noChangeArrowheads="1"/>
+                    </pic:cNvPicPr>
+                  </pic:nvPicPr>
+                  <pic:blipFill>
+                    <a:blip r:embed="rId15"/>
+                    <a:stretch>
+                      <a:fillRect/>
+                    </a:stretch>
+                  </pic:blipFill>
+                  <pic:spPr bwMode="auto">
+                    <a:xfrm>
+                      <a:off x="0" y="0"/>
+                      <a:ext cx="4457700" cy="914400"/>
+                    </a:xfrm>
+                    <a:prstGeom prst="rect">
+                      <a:avLst/>
+                    </a:prstGeom>
+                  </pic:spPr>
+                </pic:pic>
+              </a:graphicData>
+            </a:graphic>
+          </wp:anchor>
+        </w:drawing>
+      </w:r>
+    </w:p>
+    <w:p>
+      <w:pPr>
+        <w:pStyle w:val="Normal"/>
+        <w:rPr/>
+      </w:pPr>
+      <w:r>
+        <w:rPr/>
+      </w:r>
+    </w:p>
+    <w:p>
+      <w:pPr>
+        <w:pStyle w:val="Normal"/>
+        <w:rPr/>
+      </w:pPr>
+      <w:r>
+        <w:rPr/>
+      </w:r>
+    </w:p>
+    <w:p>
+      <w:pPr>
+        <w:pStyle w:val="Normal"/>
+        <w:rPr/>
+      </w:pPr>
+      <w:r>
+        <w:rPr/>
+      </w:r>
+    </w:p>
+    <w:p>
+      <w:pPr>
+        <w:pStyle w:val="Normal"/>
+        <w:rPr/>
+      </w:pPr>
+      <w:r>
+        <w:drawing>
+          <wp:anchor behindDoc="0" distT="0" distB="0" distL="0" distR="0" simplePos="0" locked="0" layoutInCell="1" allowOverlap="1" relativeHeight="16">
+            <wp:simplePos x="0" y="0"/>
+            <wp:positionH relativeFrom="column">
+              <wp:posOffset>0</wp:posOffset>
+            </wp:positionH>
+            <wp:positionV relativeFrom="paragraph">
+              <wp:posOffset>635</wp:posOffset>
+            </wp:positionV>
+            <wp:extent cx="5760720" cy="316865"/>
+            <wp:effectExtent l="0" t="0" r="0" b="0"/>
+            <wp:wrapSquare wrapText="largest"/>
+            <wp:docPr id="15" name="Image15" descr=""/>
+            <wp:cNvGraphicFramePr>
+              <a:graphicFrameLocks xmlns:a="http://schemas.openxmlformats.org/drawingml/2006/main" noChangeAspect="1"/>
+            </wp:cNvGraphicFramePr>
+            <a:graphic xmlns:a="http://schemas.openxmlformats.org/drawingml/2006/main">
+              <a:graphicData uri="http://schemas.openxmlformats.org/drawingml/2006/picture">
+                <pic:pic xmlns:pic="http://schemas.openxmlformats.org/drawingml/2006/picture">
+                  <pic:nvPicPr>
+                    <pic:cNvPr id="15" name="Image15" descr=""/>
+                    <pic:cNvPicPr>
+                      <a:picLocks noChangeAspect="1" noChangeArrowheads="1"/>
+                    </pic:cNvPicPr>
+                  </pic:nvPicPr>
+                  <pic:blipFill>
+                    <a:blip r:embed="rId16"/>
+                    <a:stretch>
+                      <a:fillRect/>
+                    </a:stretch>
+                  </pic:blipFill>
+                  <pic:spPr bwMode="auto">
+                    <a:xfrm>
+                      <a:off x="0" y="0"/>
+                      <a:ext cx="5760720" cy="316865"/>
+                    </a:xfrm>
+                    <a:prstGeom prst="rect">
+                      <a:avLst/>
+                    </a:prstGeom>
+                  </pic:spPr>
+                </pic:pic>
+              </a:graphicData>
+            </a:graphic>
+          </wp:anchor>
+        </w:drawing>
+      </w:r>
+      <w:r>
+        <w:rPr/>
+        <w:t xml:space="preserve"> </w:t>
+      </w:r>
+    </w:p>
+    <w:p>
+      <w:pPr>
+        <w:pStyle w:val="Normal"/>
+        <w:rPr/>
+      </w:pPr>
+      <w:r>
+        <w:rPr/>
+        <w:t>On remarque que FETCH_HEAD et ORIG_HEAD ont été créés. Voici leurs contenus:</w:t>
+      </w:r>
+    </w:p>
+    <w:p>
+      <w:pPr>
+        <w:pStyle w:val="Normal"/>
+        <w:rPr/>
+      </w:pPr>
+      <w:r>
+        <w:rPr/>
+        <w:drawing>
+          <wp:anchor behindDoc="0" distT="0" distB="0" distL="0" distR="0" simplePos="0" locked="0" layoutInCell="1" allowOverlap="1" relativeHeight="17">
+            <wp:simplePos x="0" y="0"/>
+            <wp:positionH relativeFrom="column">
+              <wp:align>center</wp:align>
+            </wp:positionH>
+            <wp:positionV relativeFrom="paragraph">
+              <wp:posOffset>635</wp:posOffset>
+            </wp:positionV>
+            <wp:extent cx="5760720" cy="412115"/>
+            <wp:effectExtent l="0" t="0" r="0" b="0"/>
+            <wp:wrapSquare wrapText="largest"/>
+            <wp:docPr id="16" name="Image16" descr=""/>
+            <wp:cNvGraphicFramePr>
+              <a:graphicFrameLocks xmlns:a="http://schemas.openxmlformats.org/drawingml/2006/main" noChangeAspect="1"/>
+            </wp:cNvGraphicFramePr>
+            <a:graphic xmlns:a="http://schemas.openxmlformats.org/drawingml/2006/main">
+              <a:graphicData uri="http://schemas.openxmlformats.org/drawingml/2006/picture">
+                <pic:pic xmlns:pic="http://schemas.openxmlformats.org/drawingml/2006/picture">
+                  <pic:nvPicPr>
+                    <pic:cNvPr id="16" name="Image16" descr=""/>
+                    <pic:cNvPicPr>
+                      <a:picLocks noChangeAspect="1" noChangeArrowheads="1"/>
+                    </pic:cNvPicPr>
+                  </pic:nvPicPr>
+                  <pic:blipFill>
+                    <a:blip r:embed="rId17"/>
+                    <a:stretch>
+                      <a:fillRect/>
+                    </a:stretch>
+                  </pic:blipFill>
+                  <pic:spPr bwMode="auto">
+                    <a:xfrm>
+                      <a:off x="0" y="0"/>
+                      <a:ext cx="5760720" cy="412115"/>
+                    </a:xfrm>
+                    <a:prstGeom prst="rect">
+                      <a:avLst/>
+                    </a:prstGeom>
+                  </pic:spPr>
+                </pic:pic>
+              </a:graphicData>
+            </a:graphic>
+          </wp:anchor>
+        </w:drawing>
+      </w:r>
+    </w:p>
+    <w:p>
+      <w:pPr>
+        <w:pStyle w:val="Normal"/>
+        <w:rPr/>
+      </w:pPr>
+      <w:r>
+        <w:rPr/>
+      </w:r>
+    </w:p>
+    <w:p>
+      <w:pPr>
+        <w:pStyle w:val="Normal"/>
+        <w:rPr/>
+      </w:pPr>
+      <w:r>
+        <w:rPr/>
+      </w:r>
+    </w:p>
+    <w:p>
+      <w:pPr>
+        <w:pStyle w:val="Normal"/>
+        <w:rPr/>
+      </w:pPr>
+      <w:r>
+        <w:rPr/>
+      </w:r>
+    </w:p>
+    <w:p>
+      <w:pPr>
+        <w:pStyle w:val="Normal"/>
+        <w:rPr/>
+      </w:pPr>
+      <w:r>
+        <w:rPr/>
+        <w:t>Ce qu’il faut remarquer et que V1 a bien été créé:</w:t>
+      </w:r>
+    </w:p>
+    <w:p>
+      <w:pPr>
+        <w:pStyle w:val="Normal"/>
+        <w:rPr/>
+      </w:pPr>
+      <w:r>
+        <w:rPr/>
+        <w:drawing>
+          <wp:anchor behindDoc="0" distT="0" distB="0" distL="0" distR="0" simplePos="0" locked="0" layoutInCell="1" allowOverlap="1" relativeHeight="18">
+            <wp:simplePos x="0" y="0"/>
+            <wp:positionH relativeFrom="column">
+              <wp:align>center</wp:align>
+            </wp:positionH>
+            <wp:positionV relativeFrom="paragraph">
+              <wp:posOffset>635</wp:posOffset>
+            </wp:positionV>
+            <wp:extent cx="5372100" cy="981075"/>
+            <wp:effectExtent l="0" t="0" r="0" b="0"/>
+            <wp:wrapSquare wrapText="largest"/>
+            <wp:docPr id="17" name="Image17" descr=""/>
+            <wp:cNvGraphicFramePr>
+              <a:graphicFrameLocks xmlns:a="http://schemas.openxmlformats.org/drawingml/2006/main" noChangeAspect="1"/>
+            </wp:cNvGraphicFramePr>
+            <a:graphic xmlns:a="http://schemas.openxmlformats.org/drawingml/2006/main">
+              <a:graphicData uri="http://schemas.openxmlformats.org/drawingml/2006/picture">
+                <pic:pic xmlns:pic="http://schemas.openxmlformats.org/drawingml/2006/picture">
+                  <pic:nvPicPr>
+                    <pic:cNvPr id="17" name="Image17" descr=""/>
+                    <pic:cNvPicPr>
+                      <a:picLocks noChangeAspect="1" noChangeArrowheads="1"/>
+                    </pic:cNvPicPr>
+                  </pic:nvPicPr>
+                  <pic:blipFill>
+                    <a:blip r:embed="rId18"/>
+                    <a:stretch>
+                      <a:fillRect/>
+                    </a:stretch>
+                  </pic:blipFill>
+                  <pic:spPr bwMode="auto">
+                    <a:xfrm>
+                      <a:off x="0" y="0"/>
+                      <a:ext cx="5372100" cy="981075"/>
+                    </a:xfrm>
+                    <a:prstGeom prst="rect">
+                      <a:avLst/>
+                    </a:prstGeom>
+                  </pic:spPr>
+                </pic:pic>
+              </a:graphicData>
+            </a:graphic>
+          </wp:anchor>
+        </w:drawing>
+      </w:r>
+    </w:p>
+    <w:p>
+      <w:pPr>
+        <w:pStyle w:val="Normal"/>
+        <w:rPr/>
+      </w:pPr>
+      <w:r>
+        <w:rPr/>
+      </w:r>
+    </w:p>
+    <w:p>
+      <w:pPr>
+        <w:pStyle w:val="Normal"/>
+        <w:rPr/>
+      </w:pPr>
+      <w:r>
+        <w:rPr/>
+      </w:r>
+    </w:p>
+    <w:p>
+      <w:pPr>
+        <w:pStyle w:val="Normal"/>
+        <w:rPr/>
+      </w:pPr>
+      <w:r>
+        <w:rPr/>
+      </w:r>
+    </w:p>
+    <w:p>
+      <w:pPr>
+        <w:pStyle w:val="Normal"/>
+        <w:rPr/>
+      </w:pPr>
+      <w:r>
+        <w:rPr/>
+      </w:r>
+    </w:p>
+    <w:p>
+      <w:pPr>
+        <w:pStyle w:val="Normal"/>
+        <w:rPr/>
+      </w:pPr>
+      <w:r>
+        <w:rPr/>
+      </w:r>
+    </w:p>
+    <w:p>
+      <w:pPr>
+        <w:pStyle w:val="Normal"/>
+        <w:bidi w:val="0"/>
+        <w:rPr>
+          <w:rFonts w:ascii="serif" w:hAnsi="serif"/>
+          <w:sz w:val="54"/>
+        </w:rPr>
+      </w:pPr>
+      <w:r>
+        <w:rPr>
+          <w:rFonts w:ascii="serif" w:hAnsi="serif"/>
+          <w:sz w:val="54"/>
+        </w:rPr>
+        <w:t>Utiliser Gitlab</w:t>
+      </w:r>
+    </w:p>
+    <w:p>
+      <w:pPr>
+        <w:pStyle w:val="Normal"/>
+        <w:bidi w:val="0"/>
+        <w:rPr>
+          <w:rFonts w:ascii="serif" w:hAnsi="serif"/>
+          <w:sz w:val="54"/>
+        </w:rPr>
+      </w:pPr>
+      <w:r>
+        <w:rPr>
+          <w:rFonts w:ascii="serif" w:hAnsi="serif"/>
+          <w:sz w:val="54"/>
+        </w:rPr>
+      </w:r>
+    </w:p>
+    <w:p>
+      <w:pPr>
+        <w:pStyle w:val="Normal"/>
+        <w:widowControl/>
+        <w:bidi w:val="0"/>
+        <w:spacing w:lineRule="auto" w:line="259" w:before="0" w:after="160"/>
+        <w:jc w:val="left"/>
+        <w:rPr/>
+      </w:pPr>
+      <w:r>
+        <w:rPr/>
+        <w:drawing>
+          <wp:anchor behindDoc="0" distT="0" distB="0" distL="0" distR="0" simplePos="0" locked="0" layoutInCell="1" allowOverlap="1" relativeHeight="19">
+            <wp:simplePos x="0" y="0"/>
+            <wp:positionH relativeFrom="column">
+              <wp:align>center</wp:align>
+            </wp:positionH>
+            <wp:positionV relativeFrom="paragraph">
+              <wp:posOffset>635</wp:posOffset>
+            </wp:positionV>
+            <wp:extent cx="5760720" cy="1210945"/>
+            <wp:effectExtent l="0" t="0" r="0" b="0"/>
+            <wp:wrapSquare wrapText="largest"/>
+            <wp:docPr id="18" name="Image18" descr=""/>
+            <wp:cNvGraphicFramePr>
+              <a:graphicFrameLocks xmlns:a="http://schemas.openxmlformats.org/drawingml/2006/main" noChangeAspect="1"/>
+            </wp:cNvGraphicFramePr>
+            <a:graphic xmlns:a="http://schemas.openxmlformats.org/drawingml/2006/main">
+              <a:graphicData uri="http://schemas.openxmlformats.org/drawingml/2006/picture">
+                <pic:pic xmlns:pic="http://schemas.openxmlformats.org/drawingml/2006/picture">
+                  <pic:nvPicPr>
+                    <pic:cNvPr id="18" name="Image18" descr=""/>
+                    <pic:cNvPicPr>
+                      <a:picLocks noChangeAspect="1" noChangeArrowheads="1"/>
+                    </pic:cNvPicPr>
+                  </pic:nvPicPr>
+                  <pic:blipFill>
+                    <a:blip r:embed="rId19"/>
+                    <a:stretch>
+                      <a:fillRect/>
+                    </a:stretch>
+                  </pic:blipFill>
+                  <pic:spPr bwMode="auto">
+                    <a:xfrm>
+                      <a:off x="0" y="0"/>
+                      <a:ext cx="5760720" cy="1210945"/>
+                    </a:xfrm>
+                    <a:prstGeom prst="rect">
+                      <a:avLst/>
+                    </a:prstGeom>
+                  </pic:spPr>
+                </pic:pic>
+              </a:graphicData>
+            </a:graphic>
+          </wp:anchor>
+        </w:drawing>
+      </w:r>
+    </w:p>
     <w:sectPr>
+      <w:type w:val="nextPage"/>
       <w:pgSz w:w="11906" w:h="16838"/>
-      <w:pgMar w:top="1417" w:right="1417" w:bottom="1417" w:left="1417" w:header="708" w:footer="708" w:gutter="0"/>
-      <w:cols w:space="708"/>
-      <w:docGrid w:linePitch="360"/>
+      <w:pgMar w:left="1417" w:right="1417" w:header="0" w:top="1417" w:footer="0" w:bottom="1417" w:gutter="0"/>
+      <w:pgNumType w:fmt="decimal"/>
+      <w:formProt w:val="false"/>
+      <w:textDirection w:val="lrTb"/>
+      <w:docGrid w:type="default" w:linePitch="360" w:charSpace="4096"/>
     </w:sectPr>
   </w:body>
 </w:document>
 </file>
 
 <file path=word/styles.xml><?xml version="1.0" encoding="utf-8"?>
-<w:styles xmlns:mc="http://schemas.openxmlformats.org/markup-compatibility/2006" xmlns:r="http://schemas.openxmlformats.org/officeDocument/2006/relationships" xmlns:w="http://schemas.openxmlformats.org/wordprocessingml/2006/main" xmlns:w14="http://schemas.microsoft.com/office/word/2010/wordml" xmlns:w15="http://schemas.microsoft.com/office/word/2012/wordml" xmlns:w16cex="http://schemas.microsoft.com/office/word/2018/wordml/cex" xmlns:w16cid="http://schemas.microsoft.com/office/word/2016/wordml/cid" xmlns:w16="http://schemas.microsoft.com/office/word/2018/wordml" xmlns:w16sdtdh="http://schemas.microsoft.com/office/word/2020/wordml/sdtdatahash" xmlns:w16se="http://schemas.microsoft.com/office/word/2015/wordml/symex" mc:Ignorable="w14 w15 w16se w16cid w16 w16cex w16sdtdh">
+<w:styles xmlns:w="http://schemas.openxmlformats.org/wordprocessingml/2006/main" xmlns:w14="http://schemas.microsoft.com/office/word/2010/wordml" xmlns:mc="http://schemas.openxmlformats.org/markup-compatibility/2006" mc:Ignorable="w14">
   <w:docDefaults>
     <w:rPrDefault>
       <w:rPr>
-        <w:rFonts w:asciiTheme="minorHAnsi" w:eastAsiaTheme="minorHAnsi" w:hAnsiTheme="minorHAnsi" w:cstheme="minorBidi"/>
+        <w:rFonts w:ascii="Calibri" w:hAnsi="Calibri" w:eastAsia="Calibri" w:cs="" w:asciiTheme="minorHAnsi" w:cstheme="minorBidi" w:eastAsiaTheme="minorHAnsi" w:hAnsiTheme="minorHAnsi"/>
         <w:sz w:val="22"/>
         <w:szCs w:val="22"/>
         <w:lang w:val="fr-FR" w:eastAsia="en-US" w:bidi="ar-SA"/>
@@ -622,21 +1435,21 @@
     </w:rPrDefault>
     <w:pPrDefault>
       <w:pPr>
-        <w:spacing w:after="160" w:line="259" w:lineRule="auto"/>
+        <w:suppressAutoHyphens w:val="true"/>
       </w:pPr>
     </w:pPrDefault>
   </w:docDefaults>
   <w:latentStyles w:defLockedState="0" w:defUIPriority="99" w:defSemiHidden="0" w:defUnhideWhenUsed="0" w:defQFormat="0" w:count="376">
     <w:lsdException w:name="Normal" w:uiPriority="0" w:qFormat="1"/>
     <w:lsdException w:name="heading 1" w:uiPriority="9" w:qFormat="1"/>
-    <w:lsdException w:name="heading 2" w:semiHidden="1" w:uiPriority="9" w:unhideWhenUsed="1" w:qFormat="1"/>
-    <w:lsdException w:name="heading 3" w:semiHidden="1" w:uiPriority="9" w:unhideWhenUsed="1" w:qFormat="1"/>
-    <w:lsdException w:name="heading 4" w:semiHidden="1" w:uiPriority="9" w:unhideWhenUsed="1" w:qFormat="1"/>
-    <w:lsdException w:name="heading 5" w:semiHidden="1" w:uiPriority="9" w:unhideWhenUsed="1" w:qFormat="1"/>
-    <w:lsdException w:name="heading 6" w:semiHidden="1" w:uiPriority="9" w:unhideWhenUsed="1" w:qFormat="1"/>
-    <w:lsdException w:name="heading 7" w:semiHidden="1" w:uiPriority="9" w:unhideWhenUsed="1" w:qFormat="1"/>
-    <w:lsdException w:name="heading 8" w:semiHidden="1" w:uiPriority="9" w:unhideWhenUsed="1" w:qFormat="1"/>
-    <w:lsdException w:name="heading 9" w:semiHidden="1" w:uiPriority="9" w:unhideWhenUsed="1" w:qFormat="1"/>
+    <w:lsdException w:name="heading 2" w:uiPriority="9" w:semiHidden="1" w:unhideWhenUsed="1" w:qFormat="1"/>
+    <w:lsdException w:name="heading 3" w:uiPriority="9" w:semiHidden="1" w:unhideWhenUsed="1" w:qFormat="1"/>
+    <w:lsdException w:name="heading 4" w:uiPriority="9" w:semiHidden="1" w:unhideWhenUsed="1" w:qFormat="1"/>
+    <w:lsdException w:name="heading 5" w:uiPriority="9" w:semiHidden="1" w:unhideWhenUsed="1" w:qFormat="1"/>
+    <w:lsdException w:name="heading 6" w:uiPriority="9" w:semiHidden="1" w:unhideWhenUsed="1" w:qFormat="1"/>
+    <w:lsdException w:name="heading 7" w:uiPriority="9" w:semiHidden="1" w:unhideWhenUsed="1" w:qFormat="1"/>
+    <w:lsdException w:name="heading 8" w:uiPriority="9" w:semiHidden="1" w:unhideWhenUsed="1" w:qFormat="1"/>
+    <w:lsdException w:name="heading 9" w:uiPriority="9" w:semiHidden="1" w:unhideWhenUsed="1" w:qFormat="1"/>
     <w:lsdException w:name="index 1" w:semiHidden="1" w:unhideWhenUsed="1"/>
     <w:lsdException w:name="index 2" w:semiHidden="1" w:unhideWhenUsed="1"/>
     <w:lsdException w:name="index 3" w:semiHidden="1" w:unhideWhenUsed="1"/>
@@ -646,22 +1459,22 @@
     <w:lsdException w:name="index 7" w:semiHidden="1" w:unhideWhenUsed="1"/>
     <w:lsdException w:name="index 8" w:semiHidden="1" w:unhideWhenUsed="1"/>
     <w:lsdException w:name="index 9" w:semiHidden="1" w:unhideWhenUsed="1"/>
-    <w:lsdException w:name="toc 1" w:semiHidden="1" w:uiPriority="39" w:unhideWhenUsed="1"/>
-    <w:lsdException w:name="toc 2" w:semiHidden="1" w:uiPriority="39" w:unhideWhenUsed="1"/>
-    <w:lsdException w:name="toc 3" w:semiHidden="1" w:uiPriority="39" w:unhideWhenUsed="1"/>
-    <w:lsdException w:name="toc 4" w:semiHidden="1" w:uiPriority="39" w:unhideWhenUsed="1"/>
-    <w:lsdException w:name="toc 5" w:semiHidden="1" w:uiPriority="39" w:unhideWhenUsed="1"/>
-    <w:lsdException w:name="toc 6" w:semiHidden="1" w:uiPriority="39" w:unhideWhenUsed="1"/>
-    <w:lsdException w:name="toc 7" w:semiHidden="1" w:uiPriority="39" w:unhideWhenUsed="1"/>
-    <w:lsdException w:name="toc 8" w:semiHidden="1" w:uiPriority="39" w:unhideWhenUsed="1"/>
-    <w:lsdException w:name="toc 9" w:semiHidden="1" w:uiPriority="39" w:unhideWhenUsed="1"/>
+    <w:lsdException w:name="toc 1" w:uiPriority="39" w:semiHidden="1" w:unhideWhenUsed="1"/>
+    <w:lsdException w:name="toc 2" w:uiPriority="39" w:semiHidden="1" w:unhideWhenUsed="1"/>
+    <w:lsdException w:name="toc 3" w:uiPriority="39" w:semiHidden="1" w:unhideWhenUsed="1"/>
+    <w:lsdException w:name="toc 4" w:uiPriority="39" w:semiHidden="1" w:unhideWhenUsed="1"/>
+    <w:lsdException w:name="toc 5" w:uiPriority="39" w:semiHidden="1" w:unhideWhenUsed="1"/>
+    <w:lsdException w:name="toc 6" w:uiPriority="39" w:semiHidden="1" w:unhideWhenUsed="1"/>
+    <w:lsdException w:name="toc 7" w:uiPriority="39" w:semiHidden="1" w:unhideWhenUsed="1"/>
+    <w:lsdException w:name="toc 8" w:uiPriority="39" w:semiHidden="1" w:unhideWhenUsed="1"/>
+    <w:lsdException w:name="toc 9" w:uiPriority="39" w:semiHidden="1" w:unhideWhenUsed="1"/>
     <w:lsdException w:name="Normal Indent" w:semiHidden="1" w:unhideWhenUsed="1"/>
     <w:lsdException w:name="footnote text" w:semiHidden="1" w:unhideWhenUsed="1"/>
     <w:lsdException w:name="annotation text" w:semiHidden="1" w:unhideWhenUsed="1"/>
     <w:lsdException w:name="header" w:semiHidden="1" w:unhideWhenUsed="1"/>
     <w:lsdException w:name="footer" w:semiHidden="1" w:unhideWhenUsed="1"/>
     <w:lsdException w:name="index heading" w:semiHidden="1" w:unhideWhenUsed="1"/>
-    <w:lsdException w:name="caption" w:semiHidden="1" w:uiPriority="35" w:unhideWhenUsed="1" w:qFormat="1"/>
+    <w:lsdException w:name="caption" w:uiPriority="35" w:semiHidden="1" w:unhideWhenUsed="1" w:qFormat="1"/>
     <w:lsdException w:name="table of figures" w:semiHidden="1" w:unhideWhenUsed="1"/>
     <w:lsdException w:name="envelope address" w:semiHidden="1" w:unhideWhenUsed="1"/>
     <w:lsdException w:name="envelope return" w:semiHidden="1" w:unhideWhenUsed="1"/>
@@ -692,7 +1505,7 @@
     <w:lsdException w:name="Title" w:uiPriority="10" w:qFormat="1"/>
     <w:lsdException w:name="Closing" w:semiHidden="1" w:unhideWhenUsed="1"/>
     <w:lsdException w:name="Signature" w:semiHidden="1" w:unhideWhenUsed="1"/>
-    <w:lsdException w:name="Default Paragraph Font" w:semiHidden="1" w:uiPriority="1" w:unhideWhenUsed="1"/>
+    <w:lsdException w:name="Default Paragraph Font" w:uiPriority="1" w:semiHidden="1" w:unhideWhenUsed="1"/>
     <w:lsdException w:name="Body Text" w:semiHidden="1" w:unhideWhenUsed="1"/>
     <w:lsdException w:name="Body Text Indent" w:semiHidden="1" w:unhideWhenUsed="1"/>
     <w:lsdException w:name="List Continue" w:semiHidden="1" w:unhideWhenUsed="1"/>
@@ -892,8 +1705,8 @@
     <w:lsdException w:name="Subtle Reference" w:uiPriority="31" w:qFormat="1"/>
     <w:lsdException w:name="Intense Reference" w:uiPriority="32" w:qFormat="1"/>
     <w:lsdException w:name="Book Title" w:uiPriority="33" w:qFormat="1"/>
-    <w:lsdException w:name="Bibliography" w:semiHidden="1" w:uiPriority="37" w:unhideWhenUsed="1"/>
-    <w:lsdException w:name="TOC Heading" w:semiHidden="1" w:uiPriority="39" w:unhideWhenUsed="1" w:qFormat="1"/>
+    <w:lsdException w:name="Bibliography" w:uiPriority="37" w:semiHidden="1" w:unhideWhenUsed="1"/>
+    <w:lsdException w:name="TOC Heading" w:uiPriority="39" w:semiHidden="1" w:unhideWhenUsed="1" w:qFormat="1"/>
     <w:lsdException w:name="Plain Table 1" w:uiPriority="41"/>
     <w:lsdException w:name="Plain Table 2" w:uiPriority="42"/>
     <w:lsdException w:name="Plain Table 3" w:uiPriority="43"/>
@@ -1004,39 +1817,168 @@
     <w:lsdException w:name="Unresolved Mention" w:semiHidden="1" w:unhideWhenUsed="1"/>
     <w:lsdException w:name="Smart Link" w:semiHidden="1" w:unhideWhenUsed="1"/>
   </w:latentStyles>
-  <w:style w:type="paragraph" w:default="1" w:styleId="Normal">
+  <w:style w:type="paragraph" w:styleId="Normal" w:default="1">
     <w:name w:val="Normal"/>
     <w:qFormat/>
+    <w:pPr>
+      <w:widowControl/>
+      <w:bidi w:val="0"/>
+      <w:spacing w:lineRule="auto" w:line="259" w:before="0" w:after="160"/>
+      <w:jc w:val="left"/>
+    </w:pPr>
     <w:rPr>
-      <w:lang w:val="en-GB"/>
+      <w:rFonts w:ascii="Calibri" w:hAnsi="Calibri" w:eastAsia="Calibri" w:cs="" w:asciiTheme="minorHAnsi" w:cstheme="minorBidi" w:eastAsiaTheme="minorHAnsi" w:hAnsiTheme="minorHAnsi"/>
+      <w:color w:val="auto"/>
+      <w:kern w:val="0"/>
+      <w:sz w:val="22"/>
+      <w:szCs w:val="22"/>
+      <w:lang w:val="en-GB" w:eastAsia="en-US" w:bidi="ar-SA"/>
     </w:rPr>
   </w:style>
-  <w:style w:type="paragraph" w:styleId="Titre1">
-    <w:name w:val="heading 1"/>
+  <w:style w:type="paragraph" w:styleId="Heading1">
+    <w:name w:val="Heading 1"/>
     <w:basedOn w:val="Normal"/>
     <w:next w:val="Normal"/>
     <w:link w:val="Titre1Car"/>
     <w:uiPriority w:val="9"/>
     <w:qFormat/>
-    <w:rsid w:val="00CC5DFE"/>
+    <w:rsid w:val="00cc5dfe"/>
     <w:pPr>
-      <w:keepNext/>
+      <w:keepNext w:val="true"/>
       <w:keepLines/>
       <w:spacing w:before="240" w:after="0"/>
       <w:outlineLvl w:val="0"/>
     </w:pPr>
     <w:rPr>
-      <w:rFonts w:asciiTheme="majorHAnsi" w:eastAsiaTheme="majorEastAsia" w:hAnsiTheme="majorHAnsi" w:cstheme="majorBidi"/>
-      <w:color w:val="2F5496" w:themeColor="accent1" w:themeShade="BF"/>
+      <w:rFonts w:ascii="Calibri Light" w:hAnsi="Calibri Light" w:eastAsia="" w:cs="" w:asciiTheme="majorHAnsi" w:cstheme="majorBidi" w:eastAsiaTheme="majorEastAsia" w:hAnsiTheme="majorHAnsi"/>
+      <w:color w:val="2F5496" w:themeColor="accent1" w:themeShade="bf"/>
       <w:sz w:val="32"/>
       <w:szCs w:val="32"/>
     </w:rPr>
   </w:style>
-  <w:style w:type="character" w:default="1" w:styleId="Policepardfaut">
+  <w:style w:type="character" w:styleId="DefaultParagraphFont" w:default="1">
     <w:name w:val="Default Paragraph Font"/>
     <w:uiPriority w:val="1"/>
     <w:semiHidden/>
     <w:unhideWhenUsed/>
+    <w:qFormat/>
+    <w:rPr/>
+  </w:style>
+  <w:style w:type="character" w:styleId="TitreCar" w:customStyle="1">
+    <w:name w:val="Titre Car"/>
+    <w:basedOn w:val="DefaultParagraphFont"/>
+    <w:link w:val="Titre"/>
+    <w:uiPriority w:val="10"/>
+    <w:qFormat/>
+    <w:rsid w:val="00cc5dfe"/>
+    <w:rPr>
+      <w:rFonts w:ascii="Calibri Light" w:hAnsi="Calibri Light" w:eastAsia="" w:cs="" w:asciiTheme="majorHAnsi" w:cstheme="majorBidi" w:eastAsiaTheme="majorEastAsia" w:hAnsiTheme="majorHAnsi"/>
+      <w:spacing w:val="-10"/>
+      <w:kern w:val="2"/>
+      <w:sz w:val="56"/>
+      <w:szCs w:val="56"/>
+      <w:lang w:val="en-GB"/>
+    </w:rPr>
+  </w:style>
+  <w:style w:type="character" w:styleId="Titre1Car" w:customStyle="1">
+    <w:name w:val="Titre 1 Car"/>
+    <w:basedOn w:val="DefaultParagraphFont"/>
+    <w:link w:val="Titre1"/>
+    <w:uiPriority w:val="9"/>
+    <w:qFormat/>
+    <w:rsid w:val="00cc5dfe"/>
+    <w:rPr>
+      <w:rFonts w:ascii="Calibri Light" w:hAnsi="Calibri Light" w:eastAsia="" w:cs="" w:asciiTheme="majorHAnsi" w:cstheme="majorBidi" w:eastAsiaTheme="majorEastAsia" w:hAnsiTheme="majorHAnsi"/>
+      <w:color w:val="2F5496" w:themeColor="accent1" w:themeShade="bf"/>
+      <w:sz w:val="32"/>
+      <w:szCs w:val="32"/>
+      <w:lang w:val="en-GB"/>
+    </w:rPr>
+  </w:style>
+  <w:style w:type="paragraph" w:styleId="Heading">
+    <w:name w:val="Heading"/>
+    <w:basedOn w:val="Normal"/>
+    <w:next w:val="TextBody"/>
+    <w:qFormat/>
+    <w:pPr>
+      <w:keepNext w:val="true"/>
+      <w:spacing w:before="240" w:after="120"/>
+    </w:pPr>
+    <w:rPr>
+      <w:rFonts w:ascii="Liberation Sans" w:hAnsi="Liberation Sans" w:eastAsia="Noto Sans CJK SC" w:cs="Lohit Devanagari"/>
+      <w:sz w:val="28"/>
+      <w:szCs w:val="28"/>
+    </w:rPr>
+  </w:style>
+  <w:style w:type="paragraph" w:styleId="TextBody">
+    <w:name w:val="Body Text"/>
+    <w:basedOn w:val="Normal"/>
+    <w:pPr>
+      <w:spacing w:lineRule="auto" w:line="276" w:before="0" w:after="140"/>
+    </w:pPr>
+    <w:rPr/>
+  </w:style>
+  <w:style w:type="paragraph" w:styleId="List">
+    <w:name w:val="List"/>
+    <w:basedOn w:val="TextBody"/>
+    <w:pPr/>
+    <w:rPr>
+      <w:rFonts w:cs="Lohit Devanagari"/>
+    </w:rPr>
+  </w:style>
+  <w:style w:type="paragraph" w:styleId="Caption">
+    <w:name w:val="Caption"/>
+    <w:basedOn w:val="Normal"/>
+    <w:qFormat/>
+    <w:pPr>
+      <w:suppressLineNumbers/>
+      <w:spacing w:before="120" w:after="120"/>
+    </w:pPr>
+    <w:rPr>
+      <w:rFonts w:cs="Lohit Devanagari"/>
+      <w:i/>
+      <w:iCs/>
+      <w:sz w:val="24"/>
+      <w:szCs w:val="24"/>
+    </w:rPr>
+  </w:style>
+  <w:style w:type="paragraph" w:styleId="Index">
+    <w:name w:val="Index"/>
+    <w:basedOn w:val="Normal"/>
+    <w:qFormat/>
+    <w:pPr>
+      <w:suppressLineNumbers/>
+    </w:pPr>
+    <w:rPr>
+      <w:rFonts w:cs="Lohit Devanagari"/>
+    </w:rPr>
+  </w:style>
+  <w:style w:type="paragraph" w:styleId="Title">
+    <w:name w:val="Title"/>
+    <w:basedOn w:val="Normal"/>
+    <w:next w:val="Normal"/>
+    <w:link w:val="TitreCar"/>
+    <w:uiPriority w:val="10"/>
+    <w:qFormat/>
+    <w:rsid w:val="00cc5dfe"/>
+    <w:pPr>
+      <w:spacing w:lineRule="auto" w:line="240" w:before="0" w:after="0"/>
+      <w:contextualSpacing/>
+    </w:pPr>
+    <w:rPr>
+      <w:rFonts w:ascii="Calibri Light" w:hAnsi="Calibri Light" w:eastAsia="" w:cs="" w:asciiTheme="majorHAnsi" w:cstheme="majorBidi" w:eastAsiaTheme="majorEastAsia" w:hAnsiTheme="majorHAnsi"/>
+      <w:spacing w:val="-10"/>
+      <w:kern w:val="2"/>
+      <w:sz w:val="56"/>
+      <w:szCs w:val="56"/>
+    </w:rPr>
+  </w:style>
+  <w:style w:type="numbering" w:styleId="NoList" w:default="1">
+    <w:name w:val="No List"/>
+    <w:uiPriority w:val="99"/>
+    <w:semiHidden/>
+    <w:unhideWhenUsed/>
+    <w:qFormat/>
   </w:style>
   <w:style w:type="table" w:default="1" w:styleId="TableauNormal">
     <w:name w:val="Normal Table"/>
@@ -1052,61 +1994,6 @@
         <w:right w:w="108" w:type="dxa"/>
       </w:tblCellMar>
     </w:tblPr>
-  </w:style>
-  <w:style w:type="numbering" w:default="1" w:styleId="Aucuneliste">
-    <w:name w:val="No List"/>
-    <w:uiPriority w:val="99"/>
-    <w:semiHidden/>
-    <w:unhideWhenUsed/>
-  </w:style>
-  <w:style w:type="paragraph" w:styleId="Titre">
-    <w:name w:val="Title"/>
-    <w:basedOn w:val="Normal"/>
-    <w:next w:val="Normal"/>
-    <w:link w:val="TitreCar"/>
-    <w:uiPriority w:val="10"/>
-    <w:qFormat/>
-    <w:rsid w:val="00CC5DFE"/>
-    <w:pPr>
-      <w:spacing w:after="0" w:line="240" w:lineRule="auto"/>
-      <w:contextualSpacing/>
-    </w:pPr>
-    <w:rPr>
-      <w:rFonts w:asciiTheme="majorHAnsi" w:eastAsiaTheme="majorEastAsia" w:hAnsiTheme="majorHAnsi" w:cstheme="majorBidi"/>
-      <w:spacing w:val="-10"/>
-      <w:kern w:val="28"/>
-      <w:sz w:val="56"/>
-      <w:szCs w:val="56"/>
-    </w:rPr>
-  </w:style>
-  <w:style w:type="character" w:customStyle="1" w:styleId="TitreCar">
-    <w:name w:val="Titre Car"/>
-    <w:basedOn w:val="Policepardfaut"/>
-    <w:link w:val="Titre"/>
-    <w:uiPriority w:val="10"/>
-    <w:rsid w:val="00CC5DFE"/>
-    <w:rPr>
-      <w:rFonts w:asciiTheme="majorHAnsi" w:eastAsiaTheme="majorEastAsia" w:hAnsiTheme="majorHAnsi" w:cstheme="majorBidi"/>
-      <w:spacing w:val="-10"/>
-      <w:kern w:val="28"/>
-      <w:sz w:val="56"/>
-      <w:szCs w:val="56"/>
-      <w:lang w:val="en-GB"/>
-    </w:rPr>
-  </w:style>
-  <w:style w:type="character" w:customStyle="1" w:styleId="Titre1Car">
-    <w:name w:val="Titre 1 Car"/>
-    <w:basedOn w:val="Policepardfaut"/>
-    <w:link w:val="Titre1"/>
-    <w:uiPriority w:val="9"/>
-    <w:rsid w:val="00CC5DFE"/>
-    <w:rPr>
-      <w:rFonts w:asciiTheme="majorHAnsi" w:eastAsiaTheme="majorEastAsia" w:hAnsiTheme="majorHAnsi" w:cstheme="majorBidi"/>
-      <w:color w:val="2F5496" w:themeColor="accent1" w:themeShade="BF"/>
-      <w:sz w:val="32"/>
-      <w:szCs w:val="32"/>
-      <w:lang w:val="en-GB"/>
-    </w:rPr>
   </w:style>
 </w:styles>
 </file>

</xml_diff>